<commit_message>
registration form issue resolved
</commit_message>
<xml_diff>
--- a/Docs/CC-Docs.docx
+++ b/Docs/CC-Docs.docx
@@ -744,10 +744,7 @@
             </w:r>
             <w:proofErr w:type="spellEnd"/>
             <w:r>
-              <w:t xml:space="preserve"> </w:t>
-            </w:r>
-            <w:r>
-              <w:t xml:space="preserve">class </w:t>
+              <w:t xml:space="preserve"> class </w:t>
             </w:r>
           </w:p>
           <w:p>
@@ -1203,10 +1200,7 @@
             </w:r>
             <w:proofErr w:type="spellEnd"/>
             <w:r>
-              <w:t xml:space="preserve"> class </w:t>
-            </w:r>
-            <w:r>
-              <w:t>located in account_viewsN.py file</w:t>
+              <w:t xml:space="preserve"> class located in account_viewsN.py file</w:t>
             </w:r>
           </w:p>
         </w:tc>
@@ -1368,14 +1362,7 @@
                 <w:i/>
                 <w:iCs/>
               </w:rPr>
-              <w:t>in</w:t>
-            </w:r>
-            <w:r>
-              <w:rPr>
-                <w:i/>
-                <w:iCs/>
-              </w:rPr>
-              <w:t>valid</w:t>
+              <w:t>invalid</w:t>
             </w:r>
             <w:proofErr w:type="spellEnd"/>
             <w:r>
@@ -3179,7 +3166,21 @@
                 <w:i/>
                 <w:iCs/>
               </w:rPr>
-              <w:t xml:space="preserve">Displays a page after “account_homeN.html” after logging in. </w:t>
+              <w:t>Displays a page</w:t>
+            </w:r>
+            <w:r>
+              <w:rPr>
+                <w:i/>
+                <w:iCs/>
+              </w:rPr>
+              <w:t xml:space="preserve"> </w:t>
+            </w:r>
+            <w:r>
+              <w:rPr>
+                <w:i/>
+                <w:iCs/>
+              </w:rPr>
+              <w:t xml:space="preserve">“account_homeN.html” after logging in. </w:t>
             </w:r>
           </w:p>
         </w:tc>
@@ -3636,7 +3637,115 @@
                 <w:i/>
                 <w:iCs/>
               </w:rPr>
-              <w:t xml:space="preserve">This class defines the user registration form. </w:t>
+              <w:t>This class</w:t>
+            </w:r>
+            <w:r>
+              <w:rPr>
+                <w:i/>
+                <w:iCs/>
+              </w:rPr>
+              <w:t xml:space="preserve"> inherits the Django’s </w:t>
+            </w:r>
+            <w:proofErr w:type="spellStart"/>
+            <w:r>
+              <w:rPr>
+                <w:i/>
+                <w:iCs/>
+              </w:rPr>
+              <w:t>builtin</w:t>
+            </w:r>
+            <w:proofErr w:type="spellEnd"/>
+            <w:r>
+              <w:rPr>
+                <w:i/>
+                <w:iCs/>
+              </w:rPr>
+              <w:t xml:space="preserve"> class “</w:t>
+            </w:r>
+            <w:proofErr w:type="spellStart"/>
+            <w:r>
+              <w:rPr>
+                <w:i/>
+                <w:iCs/>
+              </w:rPr>
+              <w:t>UserCreationForm</w:t>
+            </w:r>
+            <w:proofErr w:type="spellEnd"/>
+            <w:r>
+              <w:rPr>
+                <w:i/>
+                <w:iCs/>
+              </w:rPr>
+              <w:t>” and add additional attributes in it</w:t>
+            </w:r>
+            <w:r>
+              <w:rPr>
+                <w:i/>
+                <w:iCs/>
+              </w:rPr>
+              <w:t xml:space="preserve"> for creating a registration form. These attributes</w:t>
+            </w:r>
+            <w:r>
+              <w:rPr>
+                <w:i/>
+                <w:iCs/>
+              </w:rPr>
+              <w:t xml:space="preserve"> include </w:t>
+            </w:r>
+            <w:proofErr w:type="spellStart"/>
+            <w:r>
+              <w:rPr>
+                <w:i/>
+                <w:iCs/>
+              </w:rPr>
+              <w:t>first_name</w:t>
+            </w:r>
+            <w:proofErr w:type="spellEnd"/>
+            <w:r>
+              <w:rPr>
+                <w:i/>
+                <w:iCs/>
+              </w:rPr>
+              <w:t xml:space="preserve">, </w:t>
+            </w:r>
+            <w:proofErr w:type="spellStart"/>
+            <w:r>
+              <w:rPr>
+                <w:i/>
+                <w:iCs/>
+              </w:rPr>
+              <w:t>last_name</w:t>
+            </w:r>
+            <w:proofErr w:type="spellEnd"/>
+            <w:r>
+              <w:rPr>
+                <w:i/>
+                <w:iCs/>
+              </w:rPr>
+              <w:t xml:space="preserve">, </w:t>
+            </w:r>
+            <w:proofErr w:type="spellStart"/>
+            <w:r>
+              <w:rPr>
+                <w:i/>
+                <w:iCs/>
+              </w:rPr>
+              <w:t>email_address</w:t>
+            </w:r>
+            <w:proofErr w:type="spellEnd"/>
+            <w:r>
+              <w:rPr>
+                <w:i/>
+                <w:iCs/>
+              </w:rPr>
+              <w:t>, institution, country and terms.</w:t>
+            </w:r>
+            <w:r>
+              <w:rPr>
+                <w:i/>
+                <w:iCs/>
+              </w:rPr>
+              <w:t xml:space="preserve"> </w:t>
             </w:r>
           </w:p>
         </w:tc>
@@ -3753,7 +3862,83 @@
                 <w:i/>
                 <w:iCs/>
               </w:rPr>
-              <w:t xml:space="preserve">initialization and calling terms page. </w:t>
+              <w:t xml:space="preserve">initialization and </w:t>
+            </w:r>
+            <w:r>
+              <w:rPr>
+                <w:i/>
+                <w:iCs/>
+              </w:rPr>
+              <w:t xml:space="preserve">assigning the </w:t>
+            </w:r>
+            <w:proofErr w:type="spellStart"/>
+            <w:r>
+              <w:rPr>
+                <w:i/>
+                <w:iCs/>
+              </w:rPr>
+              <w:t>URLConf</w:t>
+            </w:r>
+            <w:proofErr w:type="spellEnd"/>
+            <w:r>
+              <w:rPr>
+                <w:i/>
+                <w:iCs/>
+              </w:rPr>
+              <w:t xml:space="preserve"> (</w:t>
+            </w:r>
+            <w:proofErr w:type="spellStart"/>
+            <w:r>
+              <w:rPr>
+                <w:i/>
+                <w:iCs/>
+              </w:rPr>
+              <w:t>help_terms</w:t>
+            </w:r>
+            <w:proofErr w:type="spellEnd"/>
+            <w:r>
+              <w:rPr>
+                <w:i/>
+                <w:iCs/>
+              </w:rPr>
+              <w:t xml:space="preserve">) </w:t>
+            </w:r>
+            <w:proofErr w:type="spellStart"/>
+            <w:r>
+              <w:rPr>
+                <w:i/>
+                <w:iCs/>
+              </w:rPr>
+              <w:t xml:space="preserve">to the </w:t>
+            </w:r>
+            <w:proofErr w:type="spellEnd"/>
+            <w:r>
+              <w:rPr>
+                <w:i/>
+                <w:iCs/>
+              </w:rPr>
+              <w:t>“terms” field of this form</w:t>
+            </w:r>
+            <w:r>
+              <w:rPr>
+                <w:i/>
+                <w:iCs/>
+              </w:rPr>
+              <w:t xml:space="preserve"> to redirect to the “Terms and Conditions” page</w:t>
+            </w:r>
+            <w:r>
+              <w:rPr>
+                <w:i/>
+                <w:iCs/>
+              </w:rPr>
+              <w:t xml:space="preserve">. </w:t>
+            </w:r>
+            <w:r>
+              <w:rPr>
+                <w:i/>
+                <w:iCs/>
+              </w:rPr>
+              <w:t xml:space="preserve"> </w:t>
             </w:r>
           </w:p>
         </w:tc>
@@ -3826,7 +4011,51 @@
                 <w:i/>
                 <w:iCs/>
               </w:rPr>
-              <w:t>to access and override the contents of inner class fields</w:t>
+              <w:t xml:space="preserve">to access and override the contents of </w:t>
+            </w:r>
+            <w:r>
+              <w:rPr>
+                <w:i/>
+                <w:iCs/>
+              </w:rPr>
+              <w:t>parent</w:t>
+            </w:r>
+            <w:r>
+              <w:rPr>
+                <w:i/>
+                <w:iCs/>
+              </w:rPr>
+              <w:t xml:space="preserve"> class</w:t>
+            </w:r>
+            <w:r>
+              <w:rPr>
+                <w:i/>
+                <w:iCs/>
+              </w:rPr>
+              <w:t xml:space="preserve"> (</w:t>
+            </w:r>
+            <w:proofErr w:type="spellStart"/>
+            <w:r>
+              <w:rPr>
+                <w:i/>
+                <w:iCs/>
+              </w:rPr>
+              <w:t>UserCreationForm</w:t>
+            </w:r>
+            <w:proofErr w:type="spellEnd"/>
+            <w:r>
+              <w:rPr>
+                <w:i/>
+                <w:iCs/>
+              </w:rPr>
+              <w:t>)</w:t>
+            </w:r>
+            <w:r>
+              <w:rPr>
+                <w:i/>
+                <w:iCs/>
+              </w:rPr>
+              <w:t xml:space="preserve"> fields</w:t>
             </w:r>
             <w:r>
               <w:rPr>
@@ -4197,6 +4426,7 @@
                 <w:b/>
                 <w:bCs/>
               </w:rPr>
+              <w:lastRenderedPageBreak/>
               <w:t>Purpose:</w:t>
             </w:r>
           </w:p>
@@ -4219,7 +4449,7 @@
                 <w:i/>
                 <w:iCs/>
               </w:rPr>
-              <w:t>Used to create a view for the registration page.</w:t>
+              <w:t>This class creates a view of the registration form.</w:t>
             </w:r>
           </w:p>
         </w:tc>
@@ -4331,30 +4561,14 @@
                 <w:i/>
                 <w:iCs/>
               </w:rPr>
-              <w:t xml:space="preserve"> method to merge all the context data of parent classes with those of the current class. It </w:t>
-            </w:r>
-            <w:proofErr w:type="gramStart"/>
-            <w:r>
-              <w:rPr>
-                <w:i/>
-                <w:iCs/>
-              </w:rPr>
-              <w:t xml:space="preserve">is </w:t>
-            </w:r>
-            <w:r>
-              <w:rPr>
-                <w:i/>
-                <w:iCs/>
-              </w:rPr>
-              <w:t xml:space="preserve"> used</w:t>
-            </w:r>
-            <w:proofErr w:type="gramEnd"/>
-            <w:r>
-              <w:rPr>
-                <w:i/>
-                <w:iCs/>
-              </w:rPr>
-              <w:t xml:space="preserve"> for injecting data</w:t>
+              <w:t xml:space="preserve"> method to merge all the context data of parent classes with those of the current class. It is</w:t>
+            </w:r>
+            <w:r>
+              <w:rPr>
+                <w:i/>
+                <w:iCs/>
+              </w:rPr>
+              <w:t xml:space="preserve"> used for injecting data</w:t>
             </w:r>
           </w:p>
         </w:tc>
@@ -4436,39 +4650,7 @@
                 <w:i/>
                 <w:iCs/>
               </w:rPr>
-              <w:t xml:space="preserve">looks at the request to determine whether it is a GET, POST, </w:t>
-            </w:r>
-            <w:proofErr w:type="spellStart"/>
-            <w:r>
-              <w:rPr>
-                <w:i/>
-                <w:iCs/>
-              </w:rPr>
-              <w:t>etc</w:t>
-            </w:r>
-            <w:proofErr w:type="spellEnd"/>
-            <w:r>
-              <w:rPr>
-                <w:i/>
-                <w:iCs/>
-              </w:rPr>
-              <w:t xml:space="preserve">, and relays the request to a matching method if one is defined, or raises </w:t>
-            </w:r>
-            <w:proofErr w:type="spellStart"/>
-            <w:r>
-              <w:rPr>
-                <w:i/>
-                <w:iCs/>
-              </w:rPr>
-              <w:t>HttpResponseNotAllowed</w:t>
-            </w:r>
-            <w:proofErr w:type="spellEnd"/>
-            <w:r>
-              <w:rPr>
-                <w:i/>
-                <w:iCs/>
-              </w:rPr>
-              <w:t xml:space="preserve"> if not</w:t>
+              <w:t xml:space="preserve">checks if the user is authenticated and direct to “my account” page. </w:t>
             </w:r>
           </w:p>
         </w:tc>
@@ -4564,7 +4746,21 @@
                 <w:i/>
                 <w:iCs/>
               </w:rPr>
-              <w:t xml:space="preserve">This method is called when valid form data has been </w:t>
+              <w:t xml:space="preserve">This method is called when </w:t>
+            </w:r>
+            <w:r>
+              <w:rPr>
+                <w:i/>
+                <w:iCs/>
+              </w:rPr>
+              <w:t xml:space="preserve">a </w:t>
+            </w:r>
+            <w:r>
+              <w:rPr>
+                <w:i/>
+                <w:iCs/>
+              </w:rPr>
+              <w:t xml:space="preserve">valid form data has been </w:t>
             </w:r>
             <w:proofErr w:type="spellStart"/>
             <w:r>
@@ -4575,6 +4771,13 @@
               <w:t>POSTed</w:t>
             </w:r>
             <w:proofErr w:type="spellEnd"/>
+            <w:r>
+              <w:rPr>
+                <w:i/>
+                <w:iCs/>
+              </w:rPr>
+              <w:t xml:space="preserve">. It saves the username, password, email address, and profile. </w:t>
+            </w:r>
           </w:p>
         </w:tc>
       </w:tr>
@@ -4634,19 +4837,7 @@
               <w:rPr>
                 <w:color w:val="0070C0"/>
               </w:rPr>
-              <w:t>Acount</w:t>
-            </w:r>
-            <w:r>
-              <w:rPr>
-                <w:color w:val="0070C0"/>
-              </w:rPr>
-              <w:t>Profile</w:t>
-            </w:r>
-            <w:r>
-              <w:rPr>
-                <w:color w:val="0070C0"/>
-              </w:rPr>
-              <w:t>Form</w:t>
+              <w:t>AcountProfileForm</w:t>
             </w:r>
             <w:proofErr w:type="spellEnd"/>
             <w:r>
@@ -4813,14 +5004,7 @@
                 <w:i/>
                 <w:iCs/>
               </w:rPr>
-              <w:t>Display the profile view.</w:t>
-            </w:r>
-            <w:r>
-              <w:rPr>
-                <w:i/>
-                <w:iCs/>
-              </w:rPr>
-              <w:t xml:space="preserve"> </w:t>
+              <w:t xml:space="preserve">Display the profile view. </w:t>
             </w:r>
           </w:p>
         </w:tc>
@@ -5914,14 +6098,7 @@
                 <w:i/>
                 <w:iCs/>
               </w:rPr>
-              <w:t xml:space="preserve">Store </w:t>
-            </w:r>
-            <w:r>
-              <w:rPr>
-                <w:i/>
-                <w:iCs/>
-              </w:rPr>
-              <w:t xml:space="preserve">AWS access key information. </w:t>
+              <w:t xml:space="preserve">Store AWS access key information. </w:t>
             </w:r>
           </w:p>
         </w:tc>
@@ -6338,14 +6515,7 @@
                 <w:i/>
                 <w:iCs/>
               </w:rPr>
-              <w:t>g</w:t>
-            </w:r>
-            <w:r>
-              <w:rPr>
-                <w:i/>
-                <w:iCs/>
-              </w:rPr>
-              <w:t>et_</w:t>
+              <w:t>get_</w:t>
             </w:r>
             <w:proofErr w:type="gramStart"/>
             <w:r>
@@ -6386,14 +6556,7 @@
                 <w:i/>
                 <w:iCs/>
               </w:rPr>
-              <w:t>get_</w:t>
-            </w:r>
-            <w:r>
-              <w:rPr>
-                <w:i/>
-                <w:iCs/>
-              </w:rPr>
-              <w:t>internet_gateway</w:t>
+              <w:t>get_internet_gateway</w:t>
             </w:r>
             <w:proofErr w:type="spellEnd"/>
             <w:r>
@@ -6416,14 +6579,7 @@
                 <w:i/>
                 <w:iCs/>
               </w:rPr>
-              <w:t>get_</w:t>
-            </w:r>
-            <w:r>
-              <w:rPr>
-                <w:i/>
-                <w:iCs/>
-              </w:rPr>
-              <w:t>route_table</w:t>
+              <w:t>get_route_table</w:t>
             </w:r>
             <w:proofErr w:type="spellEnd"/>
             <w:r>
@@ -6446,14 +6602,7 @@
                 <w:i/>
                 <w:iCs/>
               </w:rPr>
-              <w:t>get_</w:t>
-            </w:r>
-            <w:r>
-              <w:rPr>
-                <w:i/>
-                <w:iCs/>
-              </w:rPr>
-              <w:t>master_</w:t>
+              <w:t>get_master_</w:t>
             </w:r>
             <w:proofErr w:type="gramStart"/>
             <w:r>
@@ -6461,14 +6610,7 @@
                 <w:i/>
                 <w:iCs/>
               </w:rPr>
-              <w:t>group</w:t>
-            </w:r>
-            <w:r>
-              <w:rPr>
-                <w:i/>
-                <w:iCs/>
-              </w:rPr>
-              <w:t>l</w:t>
+              <w:t>groupl</w:t>
             </w:r>
             <w:proofErr w:type="spellEnd"/>
             <w:r>
@@ -6501,21 +6643,7 @@
                 <w:i/>
                 <w:iCs/>
               </w:rPr>
-              <w:t>get_</w:t>
-            </w:r>
-            <w:r>
-              <w:rPr>
-                <w:i/>
-                <w:iCs/>
-              </w:rPr>
-              <w:t>worker</w:t>
-            </w:r>
-            <w:r>
-              <w:rPr>
-                <w:i/>
-                <w:iCs/>
-              </w:rPr>
-              <w:t>_</w:t>
+              <w:t>get_worker_</w:t>
             </w:r>
             <w:proofErr w:type="gramStart"/>
             <w:r>
@@ -7385,28 +7513,7 @@
                 <w:i/>
                 <w:iCs/>
               </w:rPr>
-              <w:t>g</w:t>
-            </w:r>
-            <w:r>
-              <w:rPr>
-                <w:i/>
-                <w:iCs/>
-              </w:rPr>
-              <w:t>et_</w:t>
-            </w:r>
-            <w:r>
-              <w:rPr>
-                <w:i/>
-                <w:iCs/>
-              </w:rPr>
-              <w:t>key</w:t>
-            </w:r>
-            <w:r>
-              <w:rPr>
-                <w:i/>
-                <w:iCs/>
-              </w:rPr>
-              <w:t>_</w:t>
+              <w:t>get_key_</w:t>
             </w:r>
             <w:proofErr w:type="gramStart"/>
             <w:r>
@@ -7470,14 +7577,7 @@
                 <w:i/>
                 <w:iCs/>
               </w:rPr>
-              <w:t>get_</w:t>
-            </w:r>
-            <w:r>
-              <w:rPr>
-                <w:i/>
-                <w:iCs/>
-              </w:rPr>
-              <w:t>queue_name</w:t>
+              <w:t>get_queue_name</w:t>
             </w:r>
             <w:proofErr w:type="spellEnd"/>
             <w:r>
@@ -7500,14 +7600,7 @@
                 <w:i/>
                 <w:iCs/>
               </w:rPr>
-              <w:t>get_</w:t>
-            </w:r>
-            <w:r>
-              <w:rPr>
-                <w:i/>
-                <w:iCs/>
-              </w:rPr>
-              <w:t>alarm_notify_topic</w:t>
+              <w:t>get_alarm_notify_topic</w:t>
             </w:r>
             <w:proofErr w:type="spellEnd"/>
             <w:r>

</xml_diff>